<commit_message>
final version and documentation
</commit_message>
<xml_diff>
--- a/Финален проект по предметот.docx
+++ b/Финален проект по предметот.docx
@@ -627,7 +627,7 @@
             <w:noProof/>
             <w:webHidden/>
           </w:rPr>
-          <w:t>4</w:t>
+          <w:t>2</w:t>
         </w:r>
         <w:r>
           <w:rPr>
@@ -692,7 +692,7 @@
             <w:noProof/>
             <w:webHidden/>
           </w:rPr>
-          <w:t>4</w:t>
+          <w:t>2</w:t>
         </w:r>
         <w:r>
           <w:rPr>
@@ -757,7 +757,7 @@
             <w:noProof/>
             <w:webHidden/>
           </w:rPr>
-          <w:t>5</w:t>
+          <w:t>3</w:t>
         </w:r>
         <w:r>
           <w:rPr>
@@ -822,7 +822,7 @@
             <w:noProof/>
             <w:webHidden/>
           </w:rPr>
-          <w:t>10</w:t>
+          <w:t>8</w:t>
         </w:r>
         <w:r>
           <w:rPr>
@@ -1284,12 +1284,37 @@
         </w:rPr>
         <w:t xml:space="preserve">Проектот е прикачен на </w:t>
       </w:r>
-      <w:r>
-        <w:rPr>
-          <w:sz w:val="24"/>
-          <w:szCs w:val="24"/>
-        </w:rPr>
-        <w:t>github.</w:t>
+      <w:hyperlink r:id="rId11" w:history="1">
+        <w:r>
+          <w:rPr>
+            <w:rStyle w:val="Hyperlink"/>
+            <w:sz w:val="24"/>
+            <w:szCs w:val="24"/>
+          </w:rPr>
+          <w:t>github</w:t>
+        </w:r>
+        <w:r>
+          <w:rPr>
+            <w:rStyle w:val="Hyperlink"/>
+            <w:sz w:val="24"/>
+            <w:szCs w:val="24"/>
+          </w:rPr>
+          <w:t>.com</w:t>
+        </w:r>
+      </w:hyperlink>
+      <w:r>
+        <w:rPr>
+          <w:sz w:val="24"/>
+          <w:szCs w:val="24"/>
+        </w:rPr>
+        <w:t xml:space="preserve"> </w:t>
+      </w:r>
+      <w:r>
+        <w:rPr>
+          <w:sz w:val="24"/>
+          <w:szCs w:val="24"/>
+        </w:rPr>
+        <w:t>.</w:t>
       </w:r>
     </w:p>
     <w:p>
@@ -2222,7 +2247,7 @@
                     </pic:cNvPicPr>
                   </pic:nvPicPr>
                   <pic:blipFill>
-                    <a:blip r:embed="rId11"/>
+                    <a:blip r:embed="rId12"/>
                     <a:srcRect/>
                     <a:stretch>
                       <a:fillRect/>
@@ -3027,7 +3052,7 @@
                     </pic:cNvPicPr>
                   </pic:nvPicPr>
                   <pic:blipFill>
-                    <a:blip r:embed="rId12"/>
+                    <a:blip r:embed="rId13"/>
                     <a:srcRect/>
                     <a:stretch>
                       <a:fillRect/>
@@ -3109,7 +3134,7 @@
                     </pic:cNvPicPr>
                   </pic:nvPicPr>
                   <pic:blipFill>
-                    <a:blip r:embed="rId13"/>
+                    <a:blip r:embed="rId14"/>
                     <a:srcRect/>
                     <a:stretch>
                       <a:fillRect/>
@@ -3217,7 +3242,7 @@
                     </pic:cNvPicPr>
                   </pic:nvPicPr>
                   <pic:blipFill>
-                    <a:blip r:embed="rId14"/>
+                    <a:blip r:embed="rId15"/>
                     <a:srcRect/>
                     <a:stretch>
                       <a:fillRect/>
@@ -3356,7 +3381,7 @@
                     </pic:cNvPicPr>
                   </pic:nvPicPr>
                   <pic:blipFill>
-                    <a:blip r:embed="rId15"/>
+                    <a:blip r:embed="rId16"/>
                     <a:srcRect/>
                     <a:stretch>
                       <a:fillRect/>
@@ -3509,7 +3534,7 @@
                     </pic:cNvPicPr>
                   </pic:nvPicPr>
                   <pic:blipFill>
-                    <a:blip r:embed="rId16"/>
+                    <a:blip r:embed="rId17"/>
                     <a:srcRect/>
                     <a:stretch>
                       <a:fillRect/>
@@ -3730,7 +3755,7 @@
                     </pic:cNvPicPr>
                   </pic:nvPicPr>
                   <pic:blipFill>
-                    <a:blip r:embed="rId17"/>
+                    <a:blip r:embed="rId18"/>
                     <a:srcRect/>
                     <a:stretch>
                       <a:fillRect/>
@@ -3823,7 +3848,7 @@
                     </pic:cNvPicPr>
                   </pic:nvPicPr>
                   <pic:blipFill>
-                    <a:blip r:embed="rId18"/>
+                    <a:blip r:embed="rId19"/>
                     <a:srcRect/>
                     <a:stretch>
                       <a:fillRect/>
@@ -3931,7 +3956,7 @@
                     </pic:cNvPicPr>
                   </pic:nvPicPr>
                   <pic:blipFill>
-                    <a:blip r:embed="rId19"/>
+                    <a:blip r:embed="rId20"/>
                     <a:srcRect/>
                     <a:stretch>
                       <a:fillRect/>
@@ -4014,7 +4039,7 @@
                     </pic:cNvPicPr>
                   </pic:nvPicPr>
                   <pic:blipFill>
-                    <a:blip r:embed="rId20"/>
+                    <a:blip r:embed="rId21"/>
                     <a:srcRect/>
                     <a:stretch>
                       <a:fillRect/>
@@ -4103,7 +4128,7 @@
                     </pic:cNvPicPr>
                   </pic:nvPicPr>
                   <pic:blipFill>
-                    <a:blip r:embed="rId21"/>
+                    <a:blip r:embed="rId22"/>
                     <a:srcRect/>
                     <a:stretch>
                       <a:fillRect/>
@@ -4334,7 +4359,7 @@
                     </pic:cNvPicPr>
                   </pic:nvPicPr>
                   <pic:blipFill>
-                    <a:blip r:embed="rId22"/>
+                    <a:blip r:embed="rId23"/>
                     <a:srcRect/>
                     <a:stretch>
                       <a:fillRect/>
@@ -4397,7 +4422,7 @@
                     </pic:cNvPicPr>
                   </pic:nvPicPr>
                   <pic:blipFill>
-                    <a:blip r:embed="rId23"/>
+                    <a:blip r:embed="rId24"/>
                     <a:srcRect/>
                     <a:stretch>
                       <a:fillRect/>
@@ -4483,7 +4508,7 @@
                     </pic:cNvPicPr>
                   </pic:nvPicPr>
                   <pic:blipFill>
-                    <a:blip r:embed="rId24"/>
+                    <a:blip r:embed="rId25"/>
                     <a:srcRect/>
                     <a:stretch>
                       <a:fillRect/>
@@ -5007,7 +5032,7 @@
       </w:pPr>
     </w:p>
     <w:sectPr>
-      <w:footerReference w:type="default" r:id="rId25"/>
+      <w:footerReference w:type="default" r:id="rId26"/>
       <w:pgSz w:w="12240" w:h="15840"/>
       <w:pgMar w:top="1440" w:right="1440" w:bottom="1440" w:left="1440" w:header="708" w:footer="708" w:gutter="0"/>
       <w:pgNumType w:start="0"/>
@@ -5065,7 +5090,7 @@
             <w:rPr>
               <w:noProof/>
             </w:rPr>
-            <w:t>10</w:t>
+            <w:t>6</w:t>
           </w:r>
         </w:fldSimple>
       </w:p>
@@ -6643,7 +6668,7 @@
 </file>
 
 <file path=customXml/itemProps1.xml><?xml version="1.0" encoding="utf-8"?>
-<ds:datastoreItem xmlns:ds="http://schemas.openxmlformats.org/officeDocument/2006/customXml" ds:itemID="{5B862129-D8BE-4A3E-B078-9E4F098338A7}">
+<ds:datastoreItem xmlns:ds="http://schemas.openxmlformats.org/officeDocument/2006/customXml" ds:itemID="{043514C0-AFD3-4066-AC41-7335B2149A3E}">
   <ds:schemaRefs>
     <ds:schemaRef ds:uri="http://schemas.openxmlformats.org/officeDocument/2006/bibliography"/>
   </ds:schemaRefs>

</xml_diff>